<commit_message>
changed MBP pr 26-29
</commit_message>
<xml_diff>
--- a/3 курс/5 семестр/Моделирование бизнес-процессов/Практика 24/Практика 24.docx
+++ b/3 курс/5 семестр/Моделирование бизнес-процессов/Практика 24/Практика 24.docx
@@ -1,6 +1,6 @@
 
 <file path=word/document.xml><?xml version="1.0" encoding="utf-8"?>
-<w:document xmlns:wpc="http://schemas.microsoft.com/office/word/2010/wordprocessingCanvas" xmlns:cx="http://schemas.microsoft.com/office/drawing/2014/chartex" xmlns:cx1="http://schemas.microsoft.com/office/drawing/2015/9/8/chartex" xmlns:cx2="http://schemas.microsoft.com/office/drawing/2015/10/21/chartex" xmlns:cx3="http://schemas.microsoft.com/office/drawing/2016/5/9/chartex" xmlns:cx4="http://schemas.microsoft.com/office/drawing/2016/5/10/chartex" xmlns:cx5="http://schemas.microsoft.com/office/drawing/2016/5/11/chartex" xmlns:cx6="http://schemas.microsoft.com/office/drawing/2016/5/12/chartex" xmlns:cx7="http://schemas.microsoft.com/office/drawing/2016/5/13/chartex" xmlns:cx8="http://schemas.microsoft.com/office/drawing/2016/5/14/chartex" xmlns:mc="http://schemas.openxmlformats.org/markup-compatibility/2006" xmlns:aink="http://schemas.microsoft.com/office/drawing/2016/ink" xmlns:am3d="http://schemas.microsoft.com/office/drawing/2017/model3d" xmlns:o="urn:schemas-microsoft-com:office:office" xmlns:oel="http://schemas.microsoft.com/office/2019/extlst" xmlns:r="http://schemas.openxmlformats.org/officeDocument/2006/relationships" xmlns:m="http://schemas.openxmlformats.org/officeDocument/2006/math" xmlns:v="urn:schemas-microsoft-com:vml" xmlns:wp14="http://schemas.microsoft.com/office/word/2010/wordprocessingDrawing" xmlns:wp="http://schemas.openxmlformats.org/drawingml/2006/wordprocessingDrawing" xmlns:w10="urn:schemas-microsoft-com:office:word" xmlns:w="http://schemas.openxmlformats.org/wordprocessingml/2006/main" xmlns:w14="http://schemas.microsoft.com/office/word/2010/wordml" xmlns:w15="http://schemas.microsoft.com/office/word/2012/wordml" xmlns:w16cex="http://schemas.microsoft.com/office/word/2018/wordml/cex" xmlns:w16cid="http://schemas.microsoft.com/office/word/2016/wordml/cid" xmlns:w16="http://schemas.microsoft.com/office/word/2018/wordml" xmlns:w16du="http://schemas.microsoft.com/office/word/2023/wordml/word16du" xmlns:w16sdtdh="http://schemas.microsoft.com/office/word/2020/wordml/sdtdatahash" xmlns:w16se="http://schemas.microsoft.com/office/word/2015/wordml/symex" xmlns:wpg="http://schemas.microsoft.com/office/word/2010/wordprocessingGroup" xmlns:wpi="http://schemas.microsoft.com/office/word/2010/wordprocessingInk" xmlns:wne="http://schemas.microsoft.com/office/word/2006/wordml" xmlns:wps="http://schemas.microsoft.com/office/word/2010/wordprocessingShape" mc:Ignorable="w14 w15 w16se w16cid w16 w16cex w16sdtdh w16du wp14">
+<w:document xmlns:wpc="http://schemas.microsoft.com/office/word/2010/wordprocessingCanvas" xmlns:cx="http://schemas.microsoft.com/office/drawing/2014/chartex" xmlns:cx1="http://schemas.microsoft.com/office/drawing/2015/9/8/chartex" xmlns:cx2="http://schemas.microsoft.com/office/drawing/2015/10/21/chartex" xmlns:cx3="http://schemas.microsoft.com/office/drawing/2016/5/9/chartex" xmlns:cx4="http://schemas.microsoft.com/office/drawing/2016/5/10/chartex" xmlns:cx5="http://schemas.microsoft.com/office/drawing/2016/5/11/chartex" xmlns:cx6="http://schemas.microsoft.com/office/drawing/2016/5/12/chartex" xmlns:cx7="http://schemas.microsoft.com/office/drawing/2016/5/13/chartex" xmlns:cx8="http://schemas.microsoft.com/office/drawing/2016/5/14/chartex" xmlns:mc="http://schemas.openxmlformats.org/markup-compatibility/2006" xmlns:aink="http://schemas.microsoft.com/office/drawing/2016/ink" xmlns:am3d="http://schemas.microsoft.com/office/drawing/2017/model3d" xmlns:o="urn:schemas-microsoft-com:office:office" xmlns:oel="http://schemas.microsoft.com/office/2019/extlst" xmlns:r="http://schemas.openxmlformats.org/officeDocument/2006/relationships" xmlns:m="http://schemas.openxmlformats.org/officeDocument/2006/math" xmlns:v="urn:schemas-microsoft-com:vml" xmlns:wp14="http://schemas.microsoft.com/office/word/2010/wordprocessingDrawing" xmlns:wp="http://schemas.openxmlformats.org/drawingml/2006/wordprocessingDrawing" xmlns:w10="urn:schemas-microsoft-com:office:word" xmlns:w="http://schemas.openxmlformats.org/wordprocessingml/2006/main" xmlns:w14="http://schemas.microsoft.com/office/word/2010/wordml" xmlns:w15="http://schemas.microsoft.com/office/word/2012/wordml" xmlns:w16cex="http://schemas.microsoft.com/office/word/2018/wordml/cex" xmlns:w16cid="http://schemas.microsoft.com/office/word/2016/wordml/cid" xmlns:w16="http://schemas.microsoft.com/office/word/2018/wordml" xmlns:w16du="http://schemas.microsoft.com/office/word/2023/wordml/word16du" xmlns:w16sdtdh="http://schemas.microsoft.com/office/word/2020/wordml/sdtdatahash" xmlns:w16sdtfl="http://schemas.microsoft.com/office/word/2024/wordml/sdtformatlock" xmlns:w16se="http://schemas.microsoft.com/office/word/2015/wordml/symex" xmlns:wpg="http://schemas.microsoft.com/office/word/2010/wordprocessingGroup" xmlns:wpi="http://schemas.microsoft.com/office/word/2010/wordprocessingInk" xmlns:wne="http://schemas.microsoft.com/office/word/2006/wordml" xmlns:wps="http://schemas.microsoft.com/office/word/2010/wordprocessingShape" mc:Ignorable="w14 w15 w16se w16cid w16 w16cex w16sdtdh w16sdtfl w16du wp14">
   <w:body>
     <w:p>
       <w:pPr>
@@ -765,21 +765,12 @@
                 <w:sz w:val="24"/>
               </w:rPr>
             </w:pPr>
-            <w:proofErr w:type="spellStart"/>
             <w:r>
               <w:rPr>
                 <w:i/>
                 <w:sz w:val="24"/>
               </w:rPr>
-              <w:t>кпн</w:t>
-            </w:r>
-            <w:proofErr w:type="spellEnd"/>
-            <w:r>
-              <w:rPr>
-                <w:i/>
-                <w:sz w:val="24"/>
-              </w:rPr>
-              <w:t xml:space="preserve">, Геращенко </w:t>
+              <w:t xml:space="preserve">кпн, Геращенко </w:t>
             </w:r>
             <w:r>
               <w:rPr>
@@ -1187,23 +1178,7 @@
           <w:b w:val="0"/>
           <w:bCs w:val="0"/>
         </w:rPr>
-        <w:t xml:space="preserve">Построить DFD-диаграммы в нотации </w:t>
-      </w:r>
-      <w:proofErr w:type="spellStart"/>
-      <w:r>
-        <w:rPr>
-          <w:b w:val="0"/>
-          <w:bCs w:val="0"/>
-        </w:rPr>
-        <w:t>Гейна-Сарсона</w:t>
-      </w:r>
-      <w:proofErr w:type="spellEnd"/>
-      <w:r>
-        <w:rPr>
-          <w:b w:val="0"/>
-          <w:bCs w:val="0"/>
-        </w:rPr>
-        <w:t>.</w:t>
+        <w:t>Построить DFD-диаграммы в нотации Гейна-Сарсона.</w:t>
       </w:r>
     </w:p>
     <w:p>
@@ -1270,23 +1245,7 @@
           <w:b w:val="0"/>
           <w:bCs w:val="0"/>
         </w:rPr>
-        <w:t xml:space="preserve">Создать аналогичный Заданию 1 из Практического занятия 22 бизнес-процесс в виде DFD-диаграммы в нотации </w:t>
-      </w:r>
-      <w:proofErr w:type="spellStart"/>
-      <w:r>
-        <w:rPr>
-          <w:b w:val="0"/>
-          <w:bCs w:val="0"/>
-        </w:rPr>
-        <w:t>Гейна-Сарсона</w:t>
-      </w:r>
-      <w:proofErr w:type="spellEnd"/>
-      <w:r>
-        <w:rPr>
-          <w:b w:val="0"/>
-          <w:bCs w:val="0"/>
-        </w:rPr>
-        <w:t>.</w:t>
+        <w:t>Создать аналогичный Заданию 1 из Практического занятия 22 бизнес-процесс в виде DFD-диаграммы в нотации Гейна-Сарсона.</w:t>
       </w:r>
     </w:p>
     <w:p>
@@ -1538,10 +1497,10 @@
           <w:noProof/>
         </w:rPr>
         <w:drawing>
-          <wp:inline distT="0" distB="0" distL="0" distR="0" wp14:anchorId="10970496" wp14:editId="4F57C812">
-            <wp:extent cx="5886450" cy="4046855"/>
-            <wp:effectExtent l="0" t="0" r="0" b="0"/>
-            <wp:docPr id="491125715" name="Рисунок 1"/>
+          <wp:inline distT="0" distB="0" distL="0" distR="0" wp14:anchorId="316DD125" wp14:editId="222F6F7E">
+            <wp:extent cx="5886450" cy="3272790"/>
+            <wp:effectExtent l="0" t="0" r="0" b="3810"/>
+            <wp:docPr id="1627497240" name="Рисунок 1"/>
             <wp:cNvGraphicFramePr>
               <a:graphicFrameLocks xmlns:a="http://schemas.openxmlformats.org/drawingml/2006/main" noChangeAspect="1"/>
             </wp:cNvGraphicFramePr>
@@ -1549,7 +1508,7 @@
               <a:graphicData uri="http://schemas.openxmlformats.org/drawingml/2006/picture">
                 <pic:pic xmlns:pic="http://schemas.openxmlformats.org/drawingml/2006/picture">
                   <pic:nvPicPr>
-                    <pic:cNvPr id="491125715" name=""/>
+                    <pic:cNvPr id="1627497240" name=""/>
                     <pic:cNvPicPr/>
                   </pic:nvPicPr>
                   <pic:blipFill>
@@ -1561,7 +1520,7 @@
                   <pic:spPr>
                     <a:xfrm>
                       <a:off x="0" y="0"/>
-                      <a:ext cx="5886450" cy="4046855"/>
+                      <a:ext cx="5886450" cy="3272790"/>
                     </a:xfrm>
                     <a:prstGeom prst="rect">
                       <a:avLst/>
@@ -1635,7 +1594,6 @@
           <w:sz w:val="28"/>
           <w:szCs w:val="28"/>
         </w:rPr>
-        <w:lastRenderedPageBreak/>
         <w:t xml:space="preserve">Результат работы: </w:t>
       </w:r>
       <w:r>
@@ -1745,23 +1703,7 @@
           <w:b w:val="0"/>
           <w:bCs w:val="0"/>
         </w:rPr>
-        <w:t>Размещенное в СДО как «Моделирование бизнес-</w:t>
-      </w:r>
-      <w:proofErr w:type="spellStart"/>
-      <w:r>
-        <w:rPr>
-          <w:b w:val="0"/>
-          <w:bCs w:val="0"/>
-        </w:rPr>
-        <w:t>процессов_Лекция</w:t>
-      </w:r>
-      <w:proofErr w:type="spellEnd"/>
-      <w:r>
-        <w:rPr>
-          <w:b w:val="0"/>
-          <w:bCs w:val="0"/>
-        </w:rPr>
-        <w:t>»</w:t>
+        <w:t>Размещенное в СДО как «Моделирование бизнес-процессов_Лекция»</w:t>
       </w:r>
       <w:r>
         <w:rPr>
@@ -1868,23 +1810,7 @@
           <w:b w:val="0"/>
           <w:bCs w:val="0"/>
         </w:rPr>
-        <w:t xml:space="preserve">вузов. - Москва: </w:t>
-      </w:r>
-      <w:proofErr w:type="spellStart"/>
-      <w:r>
-        <w:rPr>
-          <w:b w:val="0"/>
-          <w:bCs w:val="0"/>
-        </w:rPr>
-        <w:t>Юрайт</w:t>
-      </w:r>
-      <w:proofErr w:type="spellEnd"/>
-      <w:r>
-        <w:rPr>
-          <w:b w:val="0"/>
-          <w:bCs w:val="0"/>
-        </w:rPr>
-        <w:t>, 2020. - 289 с – Режим доступа:</w:t>
+        <w:t>вузов. - Москва: Юрайт, 2020. - 289 с – Режим доступа:</w:t>
       </w:r>
       <w:r>
         <w:rPr>
@@ -1916,67 +1842,26 @@
           <w:bCs w:val="0"/>
         </w:rPr>
       </w:pPr>
-      <w:proofErr w:type="spellStart"/>
       <w:r>
         <w:rPr>
           <w:b w:val="0"/>
           <w:bCs w:val="0"/>
         </w:rPr>
-        <w:t>Каменнова</w:t>
-      </w:r>
-      <w:proofErr w:type="spellEnd"/>
+        <w:t>Каменнова М. С., Крохин В. В., Машков И. В. Моделирование бизнеспроцессов. В 2 ч. Часть 1 [Электронный ресурс]: Учебник и практикум</w:t>
+      </w:r>
       <w:r>
         <w:rPr>
           <w:b w:val="0"/>
           <w:bCs w:val="0"/>
         </w:rPr>
-        <w:t xml:space="preserve"> М. С., Крохин В. В., Машков И. В. Моделирование </w:t>
-      </w:r>
-      <w:proofErr w:type="spellStart"/>
+        <w:t xml:space="preserve"> </w:t>
+      </w:r>
       <w:r>
         <w:rPr>
           <w:b w:val="0"/>
           <w:bCs w:val="0"/>
         </w:rPr>
-        <w:t>бизнеспроцессов</w:t>
-      </w:r>
-      <w:proofErr w:type="spellEnd"/>
-      <w:r>
-        <w:rPr>
-          <w:b w:val="0"/>
-          <w:bCs w:val="0"/>
-        </w:rPr>
-        <w:t>. В 2 ч. Часть 1 [Электронный ресурс]: Учебник и практикум</w:t>
-      </w:r>
-      <w:r>
-        <w:rPr>
-          <w:b w:val="0"/>
-          <w:bCs w:val="0"/>
-        </w:rPr>
-        <w:t xml:space="preserve"> </w:t>
-      </w:r>
-      <w:r>
-        <w:rPr>
-          <w:b w:val="0"/>
-          <w:bCs w:val="0"/>
-        </w:rPr>
-        <w:t xml:space="preserve">для вузов. - Москва: </w:t>
-      </w:r>
-      <w:proofErr w:type="spellStart"/>
-      <w:r>
-        <w:rPr>
-          <w:b w:val="0"/>
-          <w:bCs w:val="0"/>
-        </w:rPr>
-        <w:t>Юрайт</w:t>
-      </w:r>
-      <w:proofErr w:type="spellEnd"/>
-      <w:r>
-        <w:rPr>
-          <w:b w:val="0"/>
-          <w:bCs w:val="0"/>
-        </w:rPr>
-        <w:t>, 2021. - 282 с – Режим доступа:</w:t>
+        <w:t>для вузов. - Москва: Юрайт, 2021. - 282 с – Режим доступа:</w:t>
       </w:r>
       <w:r>
         <w:rPr>
@@ -2027,23 +1912,7 @@
           <w:b w:val="0"/>
           <w:bCs w:val="0"/>
         </w:rPr>
-        <w:t xml:space="preserve">информационных систем [Электронный ресурс]: Учебник и практикум для вузов. - Москва: </w:t>
-      </w:r>
-      <w:proofErr w:type="spellStart"/>
-      <w:r>
-        <w:rPr>
-          <w:b w:val="0"/>
-          <w:bCs w:val="0"/>
-        </w:rPr>
-        <w:t>Юрайт</w:t>
-      </w:r>
-      <w:proofErr w:type="spellEnd"/>
-      <w:r>
-        <w:rPr>
-          <w:b w:val="0"/>
-          <w:bCs w:val="0"/>
-        </w:rPr>
-        <w:t>, 2020. - 385 с – Режим доступа: https://urait.ru/bcode/450997</w:t>
+        <w:t>информационных систем [Электронный ресурс]: Учебник и практикум для вузов. - Москва: Юрайт, 2020. - 385 с – Режим доступа: https://urait.ru/bcode/450997</w:t>
       </w:r>
     </w:p>
     <w:sectPr>
@@ -2056,7 +1925,7 @@
 </file>
 
 <file path=word/endnotes.xml><?xml version="1.0" encoding="utf-8"?>
-<w:endnotes xmlns:wpc="http://schemas.microsoft.com/office/word/2010/wordprocessingCanvas" xmlns:cx="http://schemas.microsoft.com/office/drawing/2014/chartex" xmlns:cx1="http://schemas.microsoft.com/office/drawing/2015/9/8/chartex" xmlns:cx2="http://schemas.microsoft.com/office/drawing/2015/10/21/chartex" xmlns:cx3="http://schemas.microsoft.com/office/drawing/2016/5/9/chartex" xmlns:cx4="http://schemas.microsoft.com/office/drawing/2016/5/10/chartex" xmlns:cx5="http://schemas.microsoft.com/office/drawing/2016/5/11/chartex" xmlns:cx6="http://schemas.microsoft.com/office/drawing/2016/5/12/chartex" xmlns:cx7="http://schemas.microsoft.com/office/drawing/2016/5/13/chartex" xmlns:cx8="http://schemas.microsoft.com/office/drawing/2016/5/14/chartex" xmlns:mc="http://schemas.openxmlformats.org/markup-compatibility/2006" xmlns:aink="http://schemas.microsoft.com/office/drawing/2016/ink" xmlns:am3d="http://schemas.microsoft.com/office/drawing/2017/model3d" xmlns:o="urn:schemas-microsoft-com:office:office" xmlns:oel="http://schemas.microsoft.com/office/2019/extlst" xmlns:r="http://schemas.openxmlformats.org/officeDocument/2006/relationships" xmlns:m="http://schemas.openxmlformats.org/officeDocument/2006/math" xmlns:v="urn:schemas-microsoft-com:vml" xmlns:wp14="http://schemas.microsoft.com/office/word/2010/wordprocessingDrawing" xmlns:wp="http://schemas.openxmlformats.org/drawingml/2006/wordprocessingDrawing" xmlns:w10="urn:schemas-microsoft-com:office:word" xmlns:w="http://schemas.openxmlformats.org/wordprocessingml/2006/main" xmlns:w14="http://schemas.microsoft.com/office/word/2010/wordml" xmlns:w15="http://schemas.microsoft.com/office/word/2012/wordml" xmlns:w16cex="http://schemas.microsoft.com/office/word/2018/wordml/cex" xmlns:w16cid="http://schemas.microsoft.com/office/word/2016/wordml/cid" xmlns:w16="http://schemas.microsoft.com/office/word/2018/wordml" xmlns:w16du="http://schemas.microsoft.com/office/word/2023/wordml/word16du" xmlns:w16sdtdh="http://schemas.microsoft.com/office/word/2020/wordml/sdtdatahash" xmlns:w16se="http://schemas.microsoft.com/office/word/2015/wordml/symex" xmlns:wpg="http://schemas.microsoft.com/office/word/2010/wordprocessingGroup" xmlns:wpi="http://schemas.microsoft.com/office/word/2010/wordprocessingInk" xmlns:wne="http://schemas.microsoft.com/office/word/2006/wordml" xmlns:wps="http://schemas.microsoft.com/office/word/2010/wordprocessingShape" mc:Ignorable="w14 w15 w16se w16cid w16 w16cex w16sdtdh w16du wp14">
+<w:endnotes xmlns:wpc="http://schemas.microsoft.com/office/word/2010/wordprocessingCanvas" xmlns:cx="http://schemas.microsoft.com/office/drawing/2014/chartex" xmlns:cx1="http://schemas.microsoft.com/office/drawing/2015/9/8/chartex" xmlns:cx2="http://schemas.microsoft.com/office/drawing/2015/10/21/chartex" xmlns:cx3="http://schemas.microsoft.com/office/drawing/2016/5/9/chartex" xmlns:cx4="http://schemas.microsoft.com/office/drawing/2016/5/10/chartex" xmlns:cx5="http://schemas.microsoft.com/office/drawing/2016/5/11/chartex" xmlns:cx6="http://schemas.microsoft.com/office/drawing/2016/5/12/chartex" xmlns:cx7="http://schemas.microsoft.com/office/drawing/2016/5/13/chartex" xmlns:cx8="http://schemas.microsoft.com/office/drawing/2016/5/14/chartex" xmlns:mc="http://schemas.openxmlformats.org/markup-compatibility/2006" xmlns:aink="http://schemas.microsoft.com/office/drawing/2016/ink" xmlns:am3d="http://schemas.microsoft.com/office/drawing/2017/model3d" xmlns:o="urn:schemas-microsoft-com:office:office" xmlns:oel="http://schemas.microsoft.com/office/2019/extlst" xmlns:r="http://schemas.openxmlformats.org/officeDocument/2006/relationships" xmlns:m="http://schemas.openxmlformats.org/officeDocument/2006/math" xmlns:v="urn:schemas-microsoft-com:vml" xmlns:wp14="http://schemas.microsoft.com/office/word/2010/wordprocessingDrawing" xmlns:wp="http://schemas.openxmlformats.org/drawingml/2006/wordprocessingDrawing" xmlns:w10="urn:schemas-microsoft-com:office:word" xmlns:w="http://schemas.openxmlformats.org/wordprocessingml/2006/main" xmlns:w14="http://schemas.microsoft.com/office/word/2010/wordml" xmlns:w15="http://schemas.microsoft.com/office/word/2012/wordml" xmlns:w16cex="http://schemas.microsoft.com/office/word/2018/wordml/cex" xmlns:w16cid="http://schemas.microsoft.com/office/word/2016/wordml/cid" xmlns:w16="http://schemas.microsoft.com/office/word/2018/wordml" xmlns:w16du="http://schemas.microsoft.com/office/word/2023/wordml/word16du" xmlns:w16sdtdh="http://schemas.microsoft.com/office/word/2020/wordml/sdtdatahash" xmlns:w16sdtfl="http://schemas.microsoft.com/office/word/2024/wordml/sdtformatlock" xmlns:w16se="http://schemas.microsoft.com/office/word/2015/wordml/symex" xmlns:wpg="http://schemas.microsoft.com/office/word/2010/wordprocessingGroup" xmlns:wpi="http://schemas.microsoft.com/office/word/2010/wordprocessingInk" xmlns:wne="http://schemas.microsoft.com/office/word/2006/wordml" xmlns:wps="http://schemas.microsoft.com/office/word/2010/wordprocessingShape" mc:Ignorable="w14 w15 w16se w16cid w16 w16cex w16sdtdh w16sdtfl w16du wp14">
   <w:endnote w:type="separator" w:id="-1">
     <w:p>
       <w:r>
@@ -2075,7 +1944,7 @@
 </file>
 
 <file path=word/footnotes.xml><?xml version="1.0" encoding="utf-8"?>
-<w:footnotes xmlns:wpc="http://schemas.microsoft.com/office/word/2010/wordprocessingCanvas" xmlns:cx="http://schemas.microsoft.com/office/drawing/2014/chartex" xmlns:cx1="http://schemas.microsoft.com/office/drawing/2015/9/8/chartex" xmlns:cx2="http://schemas.microsoft.com/office/drawing/2015/10/21/chartex" xmlns:cx3="http://schemas.microsoft.com/office/drawing/2016/5/9/chartex" xmlns:cx4="http://schemas.microsoft.com/office/drawing/2016/5/10/chartex" xmlns:cx5="http://schemas.microsoft.com/office/drawing/2016/5/11/chartex" xmlns:cx6="http://schemas.microsoft.com/office/drawing/2016/5/12/chartex" xmlns:cx7="http://schemas.microsoft.com/office/drawing/2016/5/13/chartex" xmlns:cx8="http://schemas.microsoft.com/office/drawing/2016/5/14/chartex" xmlns:mc="http://schemas.openxmlformats.org/markup-compatibility/2006" xmlns:aink="http://schemas.microsoft.com/office/drawing/2016/ink" xmlns:am3d="http://schemas.microsoft.com/office/drawing/2017/model3d" xmlns:o="urn:schemas-microsoft-com:office:office" xmlns:oel="http://schemas.microsoft.com/office/2019/extlst" xmlns:r="http://schemas.openxmlformats.org/officeDocument/2006/relationships" xmlns:m="http://schemas.openxmlformats.org/officeDocument/2006/math" xmlns:v="urn:schemas-microsoft-com:vml" xmlns:wp14="http://schemas.microsoft.com/office/word/2010/wordprocessingDrawing" xmlns:wp="http://schemas.openxmlformats.org/drawingml/2006/wordprocessingDrawing" xmlns:w10="urn:schemas-microsoft-com:office:word" xmlns:w="http://schemas.openxmlformats.org/wordprocessingml/2006/main" xmlns:w14="http://schemas.microsoft.com/office/word/2010/wordml" xmlns:w15="http://schemas.microsoft.com/office/word/2012/wordml" xmlns:w16cex="http://schemas.microsoft.com/office/word/2018/wordml/cex" xmlns:w16cid="http://schemas.microsoft.com/office/word/2016/wordml/cid" xmlns:w16="http://schemas.microsoft.com/office/word/2018/wordml" xmlns:w16du="http://schemas.microsoft.com/office/word/2023/wordml/word16du" xmlns:w16sdtdh="http://schemas.microsoft.com/office/word/2020/wordml/sdtdatahash" xmlns:w16se="http://schemas.microsoft.com/office/word/2015/wordml/symex" xmlns:wpg="http://schemas.microsoft.com/office/word/2010/wordprocessingGroup" xmlns:wpi="http://schemas.microsoft.com/office/word/2010/wordprocessingInk" xmlns:wne="http://schemas.microsoft.com/office/word/2006/wordml" xmlns:wps="http://schemas.microsoft.com/office/word/2010/wordprocessingShape" mc:Ignorable="w14 w15 w16se w16cid w16 w16cex w16sdtdh w16du wp14">
+<w:footnotes xmlns:wpc="http://schemas.microsoft.com/office/word/2010/wordprocessingCanvas" xmlns:cx="http://schemas.microsoft.com/office/drawing/2014/chartex" xmlns:cx1="http://schemas.microsoft.com/office/drawing/2015/9/8/chartex" xmlns:cx2="http://schemas.microsoft.com/office/drawing/2015/10/21/chartex" xmlns:cx3="http://schemas.microsoft.com/office/drawing/2016/5/9/chartex" xmlns:cx4="http://schemas.microsoft.com/office/drawing/2016/5/10/chartex" xmlns:cx5="http://schemas.microsoft.com/office/drawing/2016/5/11/chartex" xmlns:cx6="http://schemas.microsoft.com/office/drawing/2016/5/12/chartex" xmlns:cx7="http://schemas.microsoft.com/office/drawing/2016/5/13/chartex" xmlns:cx8="http://schemas.microsoft.com/office/drawing/2016/5/14/chartex" xmlns:mc="http://schemas.openxmlformats.org/markup-compatibility/2006" xmlns:aink="http://schemas.microsoft.com/office/drawing/2016/ink" xmlns:am3d="http://schemas.microsoft.com/office/drawing/2017/model3d" xmlns:o="urn:schemas-microsoft-com:office:office" xmlns:oel="http://schemas.microsoft.com/office/2019/extlst" xmlns:r="http://schemas.openxmlformats.org/officeDocument/2006/relationships" xmlns:m="http://schemas.openxmlformats.org/officeDocument/2006/math" xmlns:v="urn:schemas-microsoft-com:vml" xmlns:wp14="http://schemas.microsoft.com/office/word/2010/wordprocessingDrawing" xmlns:wp="http://schemas.openxmlformats.org/drawingml/2006/wordprocessingDrawing" xmlns:w10="urn:schemas-microsoft-com:office:word" xmlns:w="http://schemas.openxmlformats.org/wordprocessingml/2006/main" xmlns:w14="http://schemas.microsoft.com/office/word/2010/wordml" xmlns:w15="http://schemas.microsoft.com/office/word/2012/wordml" xmlns:w16cex="http://schemas.microsoft.com/office/word/2018/wordml/cex" xmlns:w16cid="http://schemas.microsoft.com/office/word/2016/wordml/cid" xmlns:w16="http://schemas.microsoft.com/office/word/2018/wordml" xmlns:w16du="http://schemas.microsoft.com/office/word/2023/wordml/word16du" xmlns:w16sdtdh="http://schemas.microsoft.com/office/word/2020/wordml/sdtdatahash" xmlns:w16sdtfl="http://schemas.microsoft.com/office/word/2024/wordml/sdtformatlock" xmlns:w16se="http://schemas.microsoft.com/office/word/2015/wordml/symex" xmlns:wpg="http://schemas.microsoft.com/office/word/2010/wordprocessingGroup" xmlns:wpi="http://schemas.microsoft.com/office/word/2010/wordprocessingInk" xmlns:wne="http://schemas.microsoft.com/office/word/2006/wordml" xmlns:wps="http://schemas.microsoft.com/office/word/2010/wordprocessingShape" mc:Ignorable="w14 w15 w16se w16cid w16 w16cex w16sdtdh w16sdtfl w16du wp14">
   <w:footnote w:type="separator" w:id="-1">
     <w:p>
       <w:r>
@@ -2094,7 +1963,7 @@
 </file>
 
 <file path=word/numbering.xml><?xml version="1.0" encoding="utf-8"?>
-<w:numbering xmlns:wpc="http://schemas.microsoft.com/office/word/2010/wordprocessingCanvas" xmlns:cx="http://schemas.microsoft.com/office/drawing/2014/chartex" xmlns:cx1="http://schemas.microsoft.com/office/drawing/2015/9/8/chartex" xmlns:cx2="http://schemas.microsoft.com/office/drawing/2015/10/21/chartex" xmlns:cx3="http://schemas.microsoft.com/office/drawing/2016/5/9/chartex" xmlns:cx4="http://schemas.microsoft.com/office/drawing/2016/5/10/chartex" xmlns:cx5="http://schemas.microsoft.com/office/drawing/2016/5/11/chartex" xmlns:cx6="http://schemas.microsoft.com/office/drawing/2016/5/12/chartex" xmlns:cx7="http://schemas.microsoft.com/office/drawing/2016/5/13/chartex" xmlns:cx8="http://schemas.microsoft.com/office/drawing/2016/5/14/chartex" xmlns:mc="http://schemas.openxmlformats.org/markup-compatibility/2006" xmlns:aink="http://schemas.microsoft.com/office/drawing/2016/ink" xmlns:am3d="http://schemas.microsoft.com/office/drawing/2017/model3d" xmlns:o="urn:schemas-microsoft-com:office:office" xmlns:oel="http://schemas.microsoft.com/office/2019/extlst" xmlns:r="http://schemas.openxmlformats.org/officeDocument/2006/relationships" xmlns:m="http://schemas.openxmlformats.org/officeDocument/2006/math" xmlns:v="urn:schemas-microsoft-com:vml" xmlns:wp14="http://schemas.microsoft.com/office/word/2010/wordprocessingDrawing" xmlns:wp="http://schemas.openxmlformats.org/drawingml/2006/wordprocessingDrawing" xmlns:w10="urn:schemas-microsoft-com:office:word" xmlns:w="http://schemas.openxmlformats.org/wordprocessingml/2006/main" xmlns:w14="http://schemas.microsoft.com/office/word/2010/wordml" xmlns:w15="http://schemas.microsoft.com/office/word/2012/wordml" xmlns:w16cex="http://schemas.microsoft.com/office/word/2018/wordml/cex" xmlns:w16cid="http://schemas.microsoft.com/office/word/2016/wordml/cid" xmlns:w16="http://schemas.microsoft.com/office/word/2018/wordml" xmlns:w16du="http://schemas.microsoft.com/office/word/2023/wordml/word16du" xmlns:w16sdtdh="http://schemas.microsoft.com/office/word/2020/wordml/sdtdatahash" xmlns:w16se="http://schemas.microsoft.com/office/word/2015/wordml/symex" xmlns:wpg="http://schemas.microsoft.com/office/word/2010/wordprocessingGroup" xmlns:wpi="http://schemas.microsoft.com/office/word/2010/wordprocessingInk" xmlns:wne="http://schemas.microsoft.com/office/word/2006/wordml" xmlns:wps="http://schemas.microsoft.com/office/word/2010/wordprocessingShape" mc:Ignorable="w14 w15 w16se w16cid w16 w16cex w16sdtdh w16du wp14">
+<w:numbering xmlns:wpc="http://schemas.microsoft.com/office/word/2010/wordprocessingCanvas" xmlns:cx="http://schemas.microsoft.com/office/drawing/2014/chartex" xmlns:cx1="http://schemas.microsoft.com/office/drawing/2015/9/8/chartex" xmlns:cx2="http://schemas.microsoft.com/office/drawing/2015/10/21/chartex" xmlns:cx3="http://schemas.microsoft.com/office/drawing/2016/5/9/chartex" xmlns:cx4="http://schemas.microsoft.com/office/drawing/2016/5/10/chartex" xmlns:cx5="http://schemas.microsoft.com/office/drawing/2016/5/11/chartex" xmlns:cx6="http://schemas.microsoft.com/office/drawing/2016/5/12/chartex" xmlns:cx7="http://schemas.microsoft.com/office/drawing/2016/5/13/chartex" xmlns:cx8="http://schemas.microsoft.com/office/drawing/2016/5/14/chartex" xmlns:mc="http://schemas.openxmlformats.org/markup-compatibility/2006" xmlns:aink="http://schemas.microsoft.com/office/drawing/2016/ink" xmlns:am3d="http://schemas.microsoft.com/office/drawing/2017/model3d" xmlns:o="urn:schemas-microsoft-com:office:office" xmlns:oel="http://schemas.microsoft.com/office/2019/extlst" xmlns:r="http://schemas.openxmlformats.org/officeDocument/2006/relationships" xmlns:m="http://schemas.openxmlformats.org/officeDocument/2006/math" xmlns:v="urn:schemas-microsoft-com:vml" xmlns:wp14="http://schemas.microsoft.com/office/word/2010/wordprocessingDrawing" xmlns:wp="http://schemas.openxmlformats.org/drawingml/2006/wordprocessingDrawing" xmlns:w10="urn:schemas-microsoft-com:office:word" xmlns:w="http://schemas.openxmlformats.org/wordprocessingml/2006/main" xmlns:w14="http://schemas.microsoft.com/office/word/2010/wordml" xmlns:w15="http://schemas.microsoft.com/office/word/2012/wordml" xmlns:w16cex="http://schemas.microsoft.com/office/word/2018/wordml/cex" xmlns:w16cid="http://schemas.microsoft.com/office/word/2016/wordml/cid" xmlns:w16="http://schemas.microsoft.com/office/word/2018/wordml" xmlns:w16du="http://schemas.microsoft.com/office/word/2023/wordml/word16du" xmlns:w16sdtdh="http://schemas.microsoft.com/office/word/2020/wordml/sdtdatahash" xmlns:w16sdtfl="http://schemas.microsoft.com/office/word/2024/wordml/sdtformatlock" xmlns:w16se="http://schemas.microsoft.com/office/word/2015/wordml/symex" xmlns:wpg="http://schemas.microsoft.com/office/word/2010/wordprocessingGroup" xmlns:wpi="http://schemas.microsoft.com/office/word/2010/wordprocessingInk" xmlns:wne="http://schemas.microsoft.com/office/word/2006/wordml" xmlns:wps="http://schemas.microsoft.com/office/word/2010/wordprocessingShape" mc:Ignorable="w14 w15 w16se w16cid w16 w16cex w16sdtdh w16sdtfl w16du wp14">
   <w:abstractNum w:abstractNumId="0" w15:restartNumberingAfterBreak="0">
     <w:nsid w:val="00112C30"/>
     <w:multiLevelType w:val="hybridMultilevel"/>
@@ -4750,7 +4619,7 @@
 </file>
 
 <file path=word/styles.xml><?xml version="1.0" encoding="utf-8"?>
-<w:styles xmlns:mc="http://schemas.openxmlformats.org/markup-compatibility/2006" xmlns:r="http://schemas.openxmlformats.org/officeDocument/2006/relationships" xmlns:w="http://schemas.openxmlformats.org/wordprocessingml/2006/main" xmlns:w14="http://schemas.microsoft.com/office/word/2010/wordml" xmlns:w15="http://schemas.microsoft.com/office/word/2012/wordml" xmlns:w16cex="http://schemas.microsoft.com/office/word/2018/wordml/cex" xmlns:w16cid="http://schemas.microsoft.com/office/word/2016/wordml/cid" xmlns:w16="http://schemas.microsoft.com/office/word/2018/wordml" xmlns:w16du="http://schemas.microsoft.com/office/word/2023/wordml/word16du" xmlns:w16sdtdh="http://schemas.microsoft.com/office/word/2020/wordml/sdtdatahash" xmlns:w16se="http://schemas.microsoft.com/office/word/2015/wordml/symex" mc:Ignorable="w14 w15 w16se w16cid w16 w16cex w16sdtdh w16du">
+<w:styles xmlns:mc="http://schemas.openxmlformats.org/markup-compatibility/2006" xmlns:r="http://schemas.openxmlformats.org/officeDocument/2006/relationships" xmlns:w="http://schemas.openxmlformats.org/wordprocessingml/2006/main" xmlns:w14="http://schemas.microsoft.com/office/word/2010/wordml" xmlns:w15="http://schemas.microsoft.com/office/word/2012/wordml" xmlns:w16cex="http://schemas.microsoft.com/office/word/2018/wordml/cex" xmlns:w16cid="http://schemas.microsoft.com/office/word/2016/wordml/cid" xmlns:w16="http://schemas.microsoft.com/office/word/2018/wordml" xmlns:w16du="http://schemas.microsoft.com/office/word/2023/wordml/word16du" xmlns:w16sdtdh="http://schemas.microsoft.com/office/word/2020/wordml/sdtdatahash" xmlns:w16sdtfl="http://schemas.microsoft.com/office/word/2024/wordml/sdtformatlock" xmlns:w16se="http://schemas.microsoft.com/office/word/2015/wordml/symex" mc:Ignorable="w14 w15 w16se w16cid w16 w16cex w16sdtdh w16sdtfl w16du">
   <w:docDefaults>
     <w:rPrDefault>
       <w:rPr>

</xml_diff>